<commit_message>
:sparkles: Funciones y procedimientos.
</commit_message>
<xml_diff>
--- a/Dia8/AutoRental_Maria..docx
+++ b/Dia8/AutoRental_Maria..docx
@@ -510,7 +510,7 @@
             </w:rPr>
             <w:fldChar w:fldCharType="separate"/>
           </w:r>
-          <w:hyperlink w:anchor="_Toc182441756" w:history="1">
+          <w:hyperlink w:anchor="_Toc182906321" w:history="1">
             <w:r>
               <w:rPr>
                 <w:rStyle w:val="Hipervnculo"/>
@@ -549,7 +549,7 @@
                 <w:sz w:val="24"/>
                 <w:szCs w:val="24"/>
               </w:rPr>
-              <w:instrText xml:space="preserve"> PAGEREF _Toc182441756 \h </w:instrText>
+              <w:instrText xml:space="preserve"> PAGEREF _Toc182906321 \h </w:instrText>
             </w:r>
             <w:r>
               <w:rPr>
@@ -607,7 +607,7 @@
               <w:lang w:eastAsia="es-CO"/>
             </w:rPr>
           </w:pPr>
-          <w:hyperlink w:anchor="_Toc182441757" w:history="1">
+          <w:hyperlink w:anchor="_Toc182906322" w:history="1">
             <w:r>
               <w:rPr>
                 <w:rStyle w:val="Hipervnculo"/>
@@ -646,7 +646,7 @@
                 <w:sz w:val="24"/>
                 <w:szCs w:val="24"/>
               </w:rPr>
-              <w:instrText xml:space="preserve"> PAGEREF _Toc182441757 \h </w:instrText>
+              <w:instrText xml:space="preserve"> PAGEREF _Toc182906322 \h </w:instrText>
             </w:r>
             <w:r>
               <w:rPr>
@@ -704,7 +704,7 @@
               <w:lang w:eastAsia="es-CO"/>
             </w:rPr>
           </w:pPr>
-          <w:hyperlink w:anchor="_Toc182441758" w:history="1">
+          <w:hyperlink w:anchor="_Toc182906323" w:history="1">
             <w:r>
               <w:rPr>
                 <w:rStyle w:val="Hipervnculo"/>
@@ -743,7 +743,7 @@
                 <w:sz w:val="24"/>
                 <w:szCs w:val="24"/>
               </w:rPr>
-              <w:instrText xml:space="preserve"> PAGEREF _Toc182441758 \h </w:instrText>
+              <w:instrText xml:space="preserve"> PAGEREF _Toc182906323 \h </w:instrText>
             </w:r>
             <w:r>
               <w:rPr>
@@ -801,7 +801,7 @@
               <w:lang w:eastAsia="es-CO"/>
             </w:rPr>
           </w:pPr>
-          <w:hyperlink w:anchor="_Toc182441759" w:history="1">
+          <w:hyperlink w:anchor="_Toc182906324" w:history="1">
             <w:r>
               <w:rPr>
                 <w:rStyle w:val="Hipervnculo"/>
@@ -840,7 +840,7 @@
                 <w:sz w:val="24"/>
                 <w:szCs w:val="24"/>
               </w:rPr>
-              <w:instrText xml:space="preserve"> PAGEREF _Toc182441759 \h </w:instrText>
+              <w:instrText xml:space="preserve"> PAGEREF _Toc182906324 \h </w:instrText>
             </w:r>
             <w:r>
               <w:rPr>
@@ -898,7 +898,7 @@
               <w:lang w:eastAsia="es-CO"/>
             </w:rPr>
           </w:pPr>
-          <w:hyperlink w:anchor="_Toc182441760" w:history="1">
+          <w:hyperlink w:anchor="_Toc182906325" w:history="1">
             <w:r>
               <w:rPr>
                 <w:rStyle w:val="Hipervnculo"/>
@@ -937,7 +937,7 @@
                 <w:sz w:val="24"/>
                 <w:szCs w:val="24"/>
               </w:rPr>
-              <w:instrText xml:space="preserve"> PAGEREF _Toc182441760 \h </w:instrText>
+              <w:instrText xml:space="preserve"> PAGEREF _Toc182906325 \h </w:instrText>
             </w:r>
             <w:r>
               <w:rPr>
@@ -995,7 +995,7 @@
               <w:lang w:eastAsia="es-CO"/>
             </w:rPr>
           </w:pPr>
-          <w:hyperlink w:anchor="_Toc182441761" w:history="1">
+          <w:hyperlink w:anchor="_Toc182906326" w:history="1">
             <w:r>
               <w:rPr>
                 <w:rStyle w:val="Hipervnculo"/>
@@ -1034,7 +1034,7 @@
                 <w:sz w:val="24"/>
                 <w:szCs w:val="24"/>
               </w:rPr>
-              <w:instrText xml:space="preserve"> PAGEREF _Toc182441761 \h </w:instrText>
+              <w:instrText xml:space="preserve"> PAGEREF _Toc182906326 \h </w:instrText>
             </w:r>
             <w:r>
               <w:rPr>
@@ -1092,7 +1092,7 @@
               <w:lang w:eastAsia="es-CO"/>
             </w:rPr>
           </w:pPr>
-          <w:hyperlink w:anchor="_Toc182441762" w:history="1">
+          <w:hyperlink w:anchor="_Toc182906327" w:history="1">
             <w:r>
               <w:rPr>
                 <w:rStyle w:val="Hipervnculo"/>
@@ -1131,7 +1131,7 @@
                 <w:sz w:val="24"/>
                 <w:szCs w:val="24"/>
               </w:rPr>
-              <w:instrText xml:space="preserve"> PAGEREF _Toc182441762 \h </w:instrText>
+              <w:instrText xml:space="preserve"> PAGEREF _Toc182906327 \h </w:instrText>
             </w:r>
             <w:r>
               <w:rPr>
@@ -1189,7 +1189,7 @@
               <w:lang w:eastAsia="es-CO"/>
             </w:rPr>
           </w:pPr>
-          <w:hyperlink w:anchor="_Toc182441763" w:history="1">
+          <w:hyperlink w:anchor="_Toc182906328" w:history="1">
             <w:r>
               <w:rPr>
                 <w:rStyle w:val="Hipervnculo"/>
@@ -1228,7 +1228,7 @@
                 <w:sz w:val="24"/>
                 <w:szCs w:val="24"/>
               </w:rPr>
-              <w:instrText xml:space="preserve"> PAGEREF _Toc182441763 \h </w:instrText>
+              <w:instrText xml:space="preserve"> PAGEREF _Toc182906328 \h </w:instrText>
             </w:r>
             <w:r>
               <w:rPr>
@@ -1257,7 +1257,7 @@
                 <w:sz w:val="24"/>
                 <w:szCs w:val="24"/>
               </w:rPr>
-              <w:t>8</w:t>
+              <w:t>9</w:t>
             </w:r>
             <w:r>
               <w:rPr>
@@ -1286,7 +1286,7 @@
               <w:lang w:eastAsia="es-CO"/>
             </w:rPr>
           </w:pPr>
-          <w:hyperlink w:anchor="_Toc182441764" w:history="1">
+          <w:hyperlink w:anchor="_Toc182906329" w:history="1">
             <w:r>
               <w:rPr>
                 <w:rStyle w:val="Hipervnculo"/>
@@ -1325,7 +1325,7 @@
                 <w:sz w:val="24"/>
                 <w:szCs w:val="24"/>
               </w:rPr>
-              <w:instrText xml:space="preserve"> PAGEREF _Toc182441764 \h </w:instrText>
+              <w:instrText xml:space="preserve"> PAGEREF _Toc182906329 \h </w:instrText>
             </w:r>
             <w:r>
               <w:rPr>
@@ -1383,7 +1383,7 @@
               <w:lang w:eastAsia="es-CO"/>
             </w:rPr>
           </w:pPr>
-          <w:hyperlink w:anchor="_Toc182441765" w:history="1">
+          <w:hyperlink w:anchor="_Toc182906330" w:history="1">
             <w:r>
               <w:rPr>
                 <w:rStyle w:val="Hipervnculo"/>
@@ -1422,7 +1422,7 @@
                 <w:sz w:val="24"/>
                 <w:szCs w:val="24"/>
               </w:rPr>
-              <w:instrText xml:space="preserve"> PAGEREF _Toc182441765 \h </w:instrText>
+              <w:instrText xml:space="preserve"> PAGEREF _Toc182906330 \h </w:instrText>
             </w:r>
             <w:r>
               <w:rPr>
@@ -1451,7 +1451,7 @@
                 <w:sz w:val="24"/>
                 <w:szCs w:val="24"/>
               </w:rPr>
-              <w:t>11</w:t>
+              <w:t>12</w:t>
             </w:r>
             <w:r>
               <w:rPr>
@@ -1480,7 +1480,7 @@
               <w:lang w:eastAsia="es-CO"/>
             </w:rPr>
           </w:pPr>
-          <w:hyperlink w:anchor="_Toc182441766" w:history="1">
+          <w:hyperlink w:anchor="_Toc182906331" w:history="1">
             <w:r>
               <w:rPr>
                 <w:rStyle w:val="Hipervnculo"/>
@@ -1519,7 +1519,7 @@
                 <w:sz w:val="24"/>
                 <w:szCs w:val="24"/>
               </w:rPr>
-              <w:instrText xml:space="preserve"> PAGEREF _Toc182441766 \h </w:instrText>
+              <w:instrText xml:space="preserve"> PAGEREF _Toc182906331 \h </w:instrText>
             </w:r>
             <w:r>
               <w:rPr>
@@ -1548,7 +1548,7 @@
                 <w:sz w:val="24"/>
                 <w:szCs w:val="24"/>
               </w:rPr>
-              <w:t>11</w:t>
+              <w:t>12</w:t>
             </w:r>
             <w:r>
               <w:rPr>
@@ -1577,7 +1577,7 @@
               <w:lang w:eastAsia="es-CO"/>
             </w:rPr>
           </w:pPr>
-          <w:hyperlink w:anchor="_Toc182441767" w:history="1">
+          <w:hyperlink w:anchor="_Toc182906332" w:history="1">
             <w:r>
               <w:rPr>
                 <w:rStyle w:val="Hipervnculo"/>
@@ -1616,104 +1616,7 @@
                 <w:sz w:val="24"/>
                 <w:szCs w:val="24"/>
               </w:rPr>
-              <w:instrText xml:space="preserve"> PAGEREF _Toc182441767 \h </w:instrText>
-            </w:r>
-            <w:r>
-              <w:rPr>
-                <w:rFonts w:ascii="Times New Roman" w:hAnsi="Times New Roman" w:cs="Times New Roman"/>
-                <w:noProof/>
-                <w:webHidden/>
-                <w:sz w:val="24"/>
-                <w:szCs w:val="24"/>
-              </w:rPr>
-            </w:r>
-            <w:r>
-              <w:rPr>
-                <w:rFonts w:ascii="Times New Roman" w:hAnsi="Times New Roman" w:cs="Times New Roman"/>
-                <w:noProof/>
-                <w:webHidden/>
-                <w:sz w:val="24"/>
-                <w:szCs w:val="24"/>
-              </w:rPr>
-              <w:fldChar w:fldCharType="separate"/>
-            </w:r>
-            <w:r>
-              <w:rPr>
-                <w:rFonts w:ascii="Times New Roman" w:hAnsi="Times New Roman" w:cs="Times New Roman"/>
-                <w:noProof/>
-                <w:webHidden/>
-                <w:sz w:val="24"/>
-                <w:szCs w:val="24"/>
-              </w:rPr>
-              <w:t>13</w:t>
-            </w:r>
-            <w:r>
-              <w:rPr>
-                <w:rFonts w:ascii="Times New Roman" w:hAnsi="Times New Roman" w:cs="Times New Roman"/>
-                <w:noProof/>
-                <w:webHidden/>
-                <w:sz w:val="24"/>
-                <w:szCs w:val="24"/>
-              </w:rPr>
-              <w:fldChar w:fldCharType="end"/>
-            </w:r>
-          </w:hyperlink>
-        </w:p>
-        <w:p>
-          <w:pPr>
-            <w:pStyle w:val="TDC3"/>
-            <w:tabs>
-              <w:tab w:val="right" w:leader="dot" w:pos="9350"/>
-            </w:tabs>
-            <w:spacing w:after="0" w:line="360" w:lineRule="auto"/>
-            <w:rPr>
-              <w:rFonts w:ascii="Times New Roman" w:eastAsiaTheme="minorEastAsia" w:hAnsi="Times New Roman" w:cs="Times New Roman"/>
-              <w:noProof/>
-              <w:sz w:val="24"/>
-              <w:szCs w:val="24"/>
-              <w:lang w:eastAsia="es-CO"/>
-            </w:rPr>
-          </w:pPr>
-          <w:hyperlink w:anchor="_Toc182441768" w:history="1">
-            <w:r>
-              <w:rPr>
-                <w:rStyle w:val="Hipervnculo"/>
-                <w:rFonts w:ascii="Times New Roman" w:hAnsi="Times New Roman" w:cs="Times New Roman"/>
-                <w:noProof/>
-                <w:sz w:val="24"/>
-                <w:szCs w:val="24"/>
-              </w:rPr>
-              <w:t>Tercer Forma Normal (3FN)</w:t>
-            </w:r>
-            <w:r>
-              <w:rPr>
-                <w:rFonts w:ascii="Times New Roman" w:hAnsi="Times New Roman" w:cs="Times New Roman"/>
-                <w:noProof/>
-                <w:webHidden/>
-                <w:sz w:val="24"/>
-                <w:szCs w:val="24"/>
-              </w:rPr>
-              <w:tab/>
-            </w:r>
-            <w:r>
-              <w:rPr>
-                <w:rFonts w:ascii="Times New Roman" w:hAnsi="Times New Roman" w:cs="Times New Roman"/>
-                <w:noProof/>
-                <w:webHidden/>
-                <w:sz w:val="24"/>
-                <w:szCs w:val="24"/>
-              </w:rPr>
-              <w:fldChar w:fldCharType="begin"/>
-            </w:r>
-            <w:r>
-              <w:rPr>
-                <w:rFonts w:ascii="Times New Roman" w:hAnsi="Times New Roman" w:cs="Times New Roman"/>
-                <w:noProof/>
-                <w:webHidden/>
-                <w:sz w:val="24"/>
-                <w:szCs w:val="24"/>
-              </w:rPr>
-              <w:instrText xml:space="preserve"> PAGEREF _Toc182441768 \h </w:instrText>
+              <w:instrText xml:space="preserve"> PAGEREF _Toc182906332 \h </w:instrText>
             </w:r>
             <w:r>
               <w:rPr>
@@ -1758,6 +1661,103 @@
         </w:p>
         <w:p>
           <w:pPr>
+            <w:pStyle w:val="TDC3"/>
+            <w:tabs>
+              <w:tab w:val="right" w:leader="dot" w:pos="9350"/>
+            </w:tabs>
+            <w:spacing w:after="0" w:line="360" w:lineRule="auto"/>
+            <w:rPr>
+              <w:rFonts w:ascii="Times New Roman" w:eastAsiaTheme="minorEastAsia" w:hAnsi="Times New Roman" w:cs="Times New Roman"/>
+              <w:noProof/>
+              <w:sz w:val="24"/>
+              <w:szCs w:val="24"/>
+              <w:lang w:eastAsia="es-CO"/>
+            </w:rPr>
+          </w:pPr>
+          <w:hyperlink w:anchor="_Toc182906333" w:history="1">
+            <w:r>
+              <w:rPr>
+                <w:rStyle w:val="Hipervnculo"/>
+                <w:rFonts w:ascii="Times New Roman" w:hAnsi="Times New Roman" w:cs="Times New Roman"/>
+                <w:noProof/>
+                <w:sz w:val="24"/>
+                <w:szCs w:val="24"/>
+              </w:rPr>
+              <w:t>Tercer Forma Normal (3FN)</w:t>
+            </w:r>
+            <w:r>
+              <w:rPr>
+                <w:rFonts w:ascii="Times New Roman" w:hAnsi="Times New Roman" w:cs="Times New Roman"/>
+                <w:noProof/>
+                <w:webHidden/>
+                <w:sz w:val="24"/>
+                <w:szCs w:val="24"/>
+              </w:rPr>
+              <w:tab/>
+            </w:r>
+            <w:r>
+              <w:rPr>
+                <w:rFonts w:ascii="Times New Roman" w:hAnsi="Times New Roman" w:cs="Times New Roman"/>
+                <w:noProof/>
+                <w:webHidden/>
+                <w:sz w:val="24"/>
+                <w:szCs w:val="24"/>
+              </w:rPr>
+              <w:fldChar w:fldCharType="begin"/>
+            </w:r>
+            <w:r>
+              <w:rPr>
+                <w:rFonts w:ascii="Times New Roman" w:hAnsi="Times New Roman" w:cs="Times New Roman"/>
+                <w:noProof/>
+                <w:webHidden/>
+                <w:sz w:val="24"/>
+                <w:szCs w:val="24"/>
+              </w:rPr>
+              <w:instrText xml:space="preserve"> PAGEREF _Toc182906333 \h </w:instrText>
+            </w:r>
+            <w:r>
+              <w:rPr>
+                <w:rFonts w:ascii="Times New Roman" w:hAnsi="Times New Roman" w:cs="Times New Roman"/>
+                <w:noProof/>
+                <w:webHidden/>
+                <w:sz w:val="24"/>
+                <w:szCs w:val="24"/>
+              </w:rPr>
+            </w:r>
+            <w:r>
+              <w:rPr>
+                <w:rFonts w:ascii="Times New Roman" w:hAnsi="Times New Roman" w:cs="Times New Roman"/>
+                <w:noProof/>
+                <w:webHidden/>
+                <w:sz w:val="24"/>
+                <w:szCs w:val="24"/>
+              </w:rPr>
+              <w:fldChar w:fldCharType="separate"/>
+            </w:r>
+            <w:r>
+              <w:rPr>
+                <w:rFonts w:ascii="Times New Roman" w:hAnsi="Times New Roman" w:cs="Times New Roman"/>
+                <w:noProof/>
+                <w:webHidden/>
+                <w:sz w:val="24"/>
+                <w:szCs w:val="24"/>
+              </w:rPr>
+              <w:t>15</w:t>
+            </w:r>
+            <w:r>
+              <w:rPr>
+                <w:rFonts w:ascii="Times New Roman" w:hAnsi="Times New Roman" w:cs="Times New Roman"/>
+                <w:noProof/>
+                <w:webHidden/>
+                <w:sz w:val="24"/>
+                <w:szCs w:val="24"/>
+              </w:rPr>
+              <w:fldChar w:fldCharType="end"/>
+            </w:r>
+          </w:hyperlink>
+        </w:p>
+        <w:p>
+          <w:pPr>
             <w:pStyle w:val="TDC2"/>
             <w:tabs>
               <w:tab w:val="right" w:leader="dot" w:pos="9350"/>
@@ -1771,7 +1771,7 @@
               <w:lang w:eastAsia="es-CO"/>
             </w:rPr>
           </w:pPr>
-          <w:hyperlink w:anchor="_Toc182441769" w:history="1">
+          <w:hyperlink w:anchor="_Toc182906334" w:history="1">
             <w:r>
               <w:rPr>
                 <w:rStyle w:val="Hipervnculo"/>
@@ -1810,7 +1810,7 @@
                 <w:sz w:val="24"/>
                 <w:szCs w:val="24"/>
               </w:rPr>
-              <w:instrText xml:space="preserve"> PAGEREF _Toc182441769 \h </w:instrText>
+              <w:instrText xml:space="preserve"> PAGEREF _Toc182906334 \h </w:instrText>
             </w:r>
             <w:r>
               <w:rPr>
@@ -1839,7 +1839,7 @@
                 <w:sz w:val="24"/>
                 <w:szCs w:val="24"/>
               </w:rPr>
-              <w:t>16</w:t>
+              <w:t>17</w:t>
             </w:r>
             <w:r>
               <w:rPr>
@@ -1868,7 +1868,7 @@
               <w:lang w:eastAsia="es-CO"/>
             </w:rPr>
           </w:pPr>
-          <w:hyperlink w:anchor="_Toc182441770" w:history="1">
+          <w:hyperlink w:anchor="_Toc182906335" w:history="1">
             <w:r>
               <w:rPr>
                 <w:rStyle w:val="Hipervnculo"/>
@@ -1907,7 +1907,7 @@
                 <w:sz w:val="24"/>
                 <w:szCs w:val="24"/>
               </w:rPr>
-              <w:instrText xml:space="preserve"> PAGEREF _Toc182441770 \h </w:instrText>
+              <w:instrText xml:space="preserve"> PAGEREF _Toc182906335 \h </w:instrText>
             </w:r>
             <w:r>
               <w:rPr>
@@ -1936,7 +1936,7 @@
                 <w:sz w:val="24"/>
                 <w:szCs w:val="24"/>
               </w:rPr>
-              <w:t>16</w:t>
+              <w:t>17</w:t>
             </w:r>
             <w:r>
               <w:rPr>
@@ -1965,7 +1965,7 @@
               <w:lang w:eastAsia="es-CO"/>
             </w:rPr>
           </w:pPr>
-          <w:hyperlink w:anchor="_Toc182441771" w:history="1">
+          <w:hyperlink w:anchor="_Toc182906336" w:history="1">
             <w:r>
               <w:rPr>
                 <w:rStyle w:val="Hipervnculo"/>
@@ -2004,7 +2004,7 @@
                 <w:sz w:val="24"/>
                 <w:szCs w:val="24"/>
               </w:rPr>
-              <w:instrText xml:space="preserve"> PAGEREF _Toc182441771 \h </w:instrText>
+              <w:instrText xml:space="preserve"> PAGEREF _Toc182906336 \h </w:instrText>
             </w:r>
             <w:r>
               <w:rPr>
@@ -2033,7 +2033,7 @@
                 <w:sz w:val="24"/>
                 <w:szCs w:val="24"/>
               </w:rPr>
-              <w:t>16</w:t>
+              <w:t>17</w:t>
             </w:r>
             <w:r>
               <w:rPr>
@@ -2062,7 +2062,7 @@
               <w:lang w:eastAsia="es-CO"/>
             </w:rPr>
           </w:pPr>
-          <w:hyperlink w:anchor="_Toc182441772" w:history="1">
+          <w:hyperlink w:anchor="_Toc182906337" w:history="1">
             <w:r>
               <w:rPr>
                 <w:rStyle w:val="Hipervnculo"/>
@@ -2101,7 +2101,7 @@
                 <w:sz w:val="24"/>
                 <w:szCs w:val="24"/>
               </w:rPr>
-              <w:instrText xml:space="preserve"> PAGEREF _Toc182441772 \h </w:instrText>
+              <w:instrText xml:space="preserve"> PAGEREF _Toc182906337 \h </w:instrText>
             </w:r>
             <w:r>
               <w:rPr>
@@ -2130,7 +2130,7 @@
                 <w:sz w:val="24"/>
                 <w:szCs w:val="24"/>
               </w:rPr>
-              <w:t>19</w:t>
+              <w:t>21</w:t>
             </w:r>
             <w:r>
               <w:rPr>
@@ -2159,7 +2159,7 @@
               <w:lang w:eastAsia="es-CO"/>
             </w:rPr>
           </w:pPr>
-          <w:hyperlink w:anchor="_Toc182441773" w:history="1">
+          <w:hyperlink w:anchor="_Toc182906338" w:history="1">
             <w:r>
               <w:rPr>
                 <w:rStyle w:val="Hipervnculo"/>
@@ -2198,7 +2198,7 @@
                 <w:sz w:val="24"/>
                 <w:szCs w:val="24"/>
               </w:rPr>
-              <w:instrText xml:space="preserve"> PAGEREF _Toc182441773 \h </w:instrText>
+              <w:instrText xml:space="preserve"> PAGEREF _Toc182906338 \h </w:instrText>
             </w:r>
             <w:r>
               <w:rPr>
@@ -2227,7 +2227,7 @@
                 <w:sz w:val="24"/>
                 <w:szCs w:val="24"/>
               </w:rPr>
-              <w:t>19</w:t>
+              <w:t>21</w:t>
             </w:r>
             <w:r>
               <w:rPr>
@@ -2256,7 +2256,7 @@
               <w:lang w:eastAsia="es-CO"/>
             </w:rPr>
           </w:pPr>
-          <w:hyperlink w:anchor="_Toc182441774" w:history="1">
+          <w:hyperlink w:anchor="_Toc182906339" w:history="1">
             <w:r>
               <w:rPr>
                 <w:rStyle w:val="Hipervnculo"/>
@@ -2295,104 +2295,7 @@
                 <w:sz w:val="24"/>
                 <w:szCs w:val="24"/>
               </w:rPr>
-              <w:instrText xml:space="preserve"> PAGEREF _Toc182441774 \h </w:instrText>
-            </w:r>
-            <w:r>
-              <w:rPr>
-                <w:rFonts w:ascii="Times New Roman" w:hAnsi="Times New Roman" w:cs="Times New Roman"/>
-                <w:noProof/>
-                <w:webHidden/>
-                <w:sz w:val="24"/>
-                <w:szCs w:val="24"/>
-              </w:rPr>
-            </w:r>
-            <w:r>
-              <w:rPr>
-                <w:rFonts w:ascii="Times New Roman" w:hAnsi="Times New Roman" w:cs="Times New Roman"/>
-                <w:noProof/>
-                <w:webHidden/>
-                <w:sz w:val="24"/>
-                <w:szCs w:val="24"/>
-              </w:rPr>
-              <w:fldChar w:fldCharType="separate"/>
-            </w:r>
-            <w:r>
-              <w:rPr>
-                <w:rFonts w:ascii="Times New Roman" w:hAnsi="Times New Roman" w:cs="Times New Roman"/>
-                <w:noProof/>
-                <w:webHidden/>
-                <w:sz w:val="24"/>
-                <w:szCs w:val="24"/>
-              </w:rPr>
-              <w:t>19</w:t>
-            </w:r>
-            <w:r>
-              <w:rPr>
-                <w:rFonts w:ascii="Times New Roman" w:hAnsi="Times New Roman" w:cs="Times New Roman"/>
-                <w:noProof/>
-                <w:webHidden/>
-                <w:sz w:val="24"/>
-                <w:szCs w:val="24"/>
-              </w:rPr>
-              <w:fldChar w:fldCharType="end"/>
-            </w:r>
-          </w:hyperlink>
-        </w:p>
-        <w:p>
-          <w:pPr>
-            <w:pStyle w:val="TDC3"/>
-            <w:tabs>
-              <w:tab w:val="right" w:leader="dot" w:pos="9350"/>
-            </w:tabs>
-            <w:spacing w:after="0" w:line="360" w:lineRule="auto"/>
-            <w:rPr>
-              <w:rFonts w:ascii="Times New Roman" w:eastAsiaTheme="minorEastAsia" w:hAnsi="Times New Roman" w:cs="Times New Roman"/>
-              <w:noProof/>
-              <w:sz w:val="24"/>
-              <w:szCs w:val="24"/>
-              <w:lang w:eastAsia="es-CO"/>
-            </w:rPr>
-          </w:pPr>
-          <w:hyperlink w:anchor="_Toc182441775" w:history="1">
-            <w:r>
-              <w:rPr>
-                <w:rStyle w:val="Hipervnculo"/>
-                <w:rFonts w:ascii="Times New Roman" w:hAnsi="Times New Roman" w:cs="Times New Roman"/>
-                <w:noProof/>
-                <w:sz w:val="24"/>
-                <w:szCs w:val="24"/>
-              </w:rPr>
-              <w:t>Gráfica</w:t>
-            </w:r>
-            <w:r>
-              <w:rPr>
-                <w:rFonts w:ascii="Times New Roman" w:hAnsi="Times New Roman" w:cs="Times New Roman"/>
-                <w:noProof/>
-                <w:webHidden/>
-                <w:sz w:val="24"/>
-                <w:szCs w:val="24"/>
-              </w:rPr>
-              <w:tab/>
-            </w:r>
-            <w:r>
-              <w:rPr>
-                <w:rFonts w:ascii="Times New Roman" w:hAnsi="Times New Roman" w:cs="Times New Roman"/>
-                <w:noProof/>
-                <w:webHidden/>
-                <w:sz w:val="24"/>
-                <w:szCs w:val="24"/>
-              </w:rPr>
-              <w:fldChar w:fldCharType="begin"/>
-            </w:r>
-            <w:r>
-              <w:rPr>
-                <w:rFonts w:ascii="Times New Roman" w:hAnsi="Times New Roman" w:cs="Times New Roman"/>
-                <w:noProof/>
-                <w:webHidden/>
-                <w:sz w:val="24"/>
-                <w:szCs w:val="24"/>
-              </w:rPr>
-              <w:instrText xml:space="preserve"> PAGEREF _Toc182441775 \h </w:instrText>
+              <w:instrText xml:space="preserve"> PAGEREF _Toc182906339 \h </w:instrText>
             </w:r>
             <w:r>
               <w:rPr>
@@ -2437,6 +2340,491 @@
         </w:p>
         <w:p>
           <w:pPr>
+            <w:pStyle w:val="TDC3"/>
+            <w:tabs>
+              <w:tab w:val="right" w:leader="dot" w:pos="9350"/>
+            </w:tabs>
+            <w:spacing w:after="0" w:line="360" w:lineRule="auto"/>
+            <w:rPr>
+              <w:rFonts w:ascii="Times New Roman" w:eastAsiaTheme="minorEastAsia" w:hAnsi="Times New Roman" w:cs="Times New Roman"/>
+              <w:noProof/>
+              <w:sz w:val="24"/>
+              <w:szCs w:val="24"/>
+              <w:lang w:eastAsia="es-CO"/>
+            </w:rPr>
+          </w:pPr>
+          <w:hyperlink w:anchor="_Toc182906340" w:history="1">
+            <w:r>
+              <w:rPr>
+                <w:rStyle w:val="Hipervnculo"/>
+                <w:rFonts w:ascii="Times New Roman" w:hAnsi="Times New Roman" w:cs="Times New Roman"/>
+                <w:noProof/>
+                <w:sz w:val="24"/>
+                <w:szCs w:val="24"/>
+              </w:rPr>
+              <w:t>Gráfica</w:t>
+            </w:r>
+            <w:r>
+              <w:rPr>
+                <w:rFonts w:ascii="Times New Roman" w:hAnsi="Times New Roman" w:cs="Times New Roman"/>
+                <w:noProof/>
+                <w:webHidden/>
+                <w:sz w:val="24"/>
+                <w:szCs w:val="24"/>
+              </w:rPr>
+              <w:tab/>
+            </w:r>
+            <w:r>
+              <w:rPr>
+                <w:rFonts w:ascii="Times New Roman" w:hAnsi="Times New Roman" w:cs="Times New Roman"/>
+                <w:noProof/>
+                <w:webHidden/>
+                <w:sz w:val="24"/>
+                <w:szCs w:val="24"/>
+              </w:rPr>
+              <w:fldChar w:fldCharType="begin"/>
+            </w:r>
+            <w:r>
+              <w:rPr>
+                <w:rFonts w:ascii="Times New Roman" w:hAnsi="Times New Roman" w:cs="Times New Roman"/>
+                <w:noProof/>
+                <w:webHidden/>
+                <w:sz w:val="24"/>
+                <w:szCs w:val="24"/>
+              </w:rPr>
+              <w:instrText xml:space="preserve"> PAGEREF _Toc182906340 \h </w:instrText>
+            </w:r>
+            <w:r>
+              <w:rPr>
+                <w:rFonts w:ascii="Times New Roman" w:hAnsi="Times New Roman" w:cs="Times New Roman"/>
+                <w:noProof/>
+                <w:webHidden/>
+                <w:sz w:val="24"/>
+                <w:szCs w:val="24"/>
+              </w:rPr>
+            </w:r>
+            <w:r>
+              <w:rPr>
+                <w:rFonts w:ascii="Times New Roman" w:hAnsi="Times New Roman" w:cs="Times New Roman"/>
+                <w:noProof/>
+                <w:webHidden/>
+                <w:sz w:val="24"/>
+                <w:szCs w:val="24"/>
+              </w:rPr>
+              <w:fldChar w:fldCharType="separate"/>
+            </w:r>
+            <w:r>
+              <w:rPr>
+                <w:rFonts w:ascii="Times New Roman" w:hAnsi="Times New Roman" w:cs="Times New Roman"/>
+                <w:noProof/>
+                <w:webHidden/>
+                <w:sz w:val="24"/>
+                <w:szCs w:val="24"/>
+              </w:rPr>
+              <w:t>25</w:t>
+            </w:r>
+            <w:r>
+              <w:rPr>
+                <w:rFonts w:ascii="Times New Roman" w:hAnsi="Times New Roman" w:cs="Times New Roman"/>
+                <w:noProof/>
+                <w:webHidden/>
+                <w:sz w:val="24"/>
+                <w:szCs w:val="24"/>
+              </w:rPr>
+              <w:fldChar w:fldCharType="end"/>
+            </w:r>
+          </w:hyperlink>
+        </w:p>
+        <w:p>
+          <w:pPr>
+            <w:pStyle w:val="TDC2"/>
+            <w:tabs>
+              <w:tab w:val="right" w:leader="dot" w:pos="9350"/>
+            </w:tabs>
+            <w:spacing w:after="0" w:line="360" w:lineRule="auto"/>
+            <w:rPr>
+              <w:rFonts w:ascii="Times New Roman" w:eastAsiaTheme="minorEastAsia" w:hAnsi="Times New Roman" w:cs="Times New Roman"/>
+              <w:noProof/>
+              <w:sz w:val="24"/>
+              <w:szCs w:val="24"/>
+              <w:lang w:eastAsia="es-CO"/>
+            </w:rPr>
+          </w:pPr>
+          <w:hyperlink w:anchor="_Toc182906341" w:history="1">
+            <w:r>
+              <w:rPr>
+                <w:rStyle w:val="Hipervnculo"/>
+                <w:rFonts w:ascii="Times New Roman" w:hAnsi="Times New Roman" w:cs="Times New Roman"/>
+                <w:noProof/>
+                <w:sz w:val="24"/>
+                <w:szCs w:val="24"/>
+              </w:rPr>
+              <w:t>Inserciones de datos</w:t>
+            </w:r>
+            <w:r>
+              <w:rPr>
+                <w:rFonts w:ascii="Times New Roman" w:hAnsi="Times New Roman" w:cs="Times New Roman"/>
+                <w:noProof/>
+                <w:webHidden/>
+                <w:sz w:val="24"/>
+                <w:szCs w:val="24"/>
+              </w:rPr>
+              <w:tab/>
+            </w:r>
+            <w:r>
+              <w:rPr>
+                <w:rFonts w:ascii="Times New Roman" w:hAnsi="Times New Roman" w:cs="Times New Roman"/>
+                <w:noProof/>
+                <w:webHidden/>
+                <w:sz w:val="24"/>
+                <w:szCs w:val="24"/>
+              </w:rPr>
+              <w:fldChar w:fldCharType="begin"/>
+            </w:r>
+            <w:r>
+              <w:rPr>
+                <w:rFonts w:ascii="Times New Roman" w:hAnsi="Times New Roman" w:cs="Times New Roman"/>
+                <w:noProof/>
+                <w:webHidden/>
+                <w:sz w:val="24"/>
+                <w:szCs w:val="24"/>
+              </w:rPr>
+              <w:instrText xml:space="preserve"> PAGEREF _Toc182906341 \h </w:instrText>
+            </w:r>
+            <w:r>
+              <w:rPr>
+                <w:rFonts w:ascii="Times New Roman" w:hAnsi="Times New Roman" w:cs="Times New Roman"/>
+                <w:noProof/>
+                <w:webHidden/>
+                <w:sz w:val="24"/>
+                <w:szCs w:val="24"/>
+              </w:rPr>
+            </w:r>
+            <w:r>
+              <w:rPr>
+                <w:rFonts w:ascii="Times New Roman" w:hAnsi="Times New Roman" w:cs="Times New Roman"/>
+                <w:noProof/>
+                <w:webHidden/>
+                <w:sz w:val="24"/>
+                <w:szCs w:val="24"/>
+              </w:rPr>
+              <w:fldChar w:fldCharType="separate"/>
+            </w:r>
+            <w:r>
+              <w:rPr>
+                <w:rFonts w:ascii="Times New Roman" w:hAnsi="Times New Roman" w:cs="Times New Roman"/>
+                <w:noProof/>
+                <w:webHidden/>
+                <w:sz w:val="24"/>
+                <w:szCs w:val="24"/>
+              </w:rPr>
+              <w:t>26</w:t>
+            </w:r>
+            <w:r>
+              <w:rPr>
+                <w:rFonts w:ascii="Times New Roman" w:hAnsi="Times New Roman" w:cs="Times New Roman"/>
+                <w:noProof/>
+                <w:webHidden/>
+                <w:sz w:val="24"/>
+                <w:szCs w:val="24"/>
+              </w:rPr>
+              <w:fldChar w:fldCharType="end"/>
+            </w:r>
+          </w:hyperlink>
+        </w:p>
+        <w:p>
+          <w:pPr>
+            <w:pStyle w:val="TDC3"/>
+            <w:tabs>
+              <w:tab w:val="right" w:leader="dot" w:pos="9350"/>
+            </w:tabs>
+            <w:spacing w:after="0" w:line="360" w:lineRule="auto"/>
+            <w:rPr>
+              <w:rFonts w:ascii="Times New Roman" w:eastAsiaTheme="minorEastAsia" w:hAnsi="Times New Roman" w:cs="Times New Roman"/>
+              <w:noProof/>
+              <w:sz w:val="24"/>
+              <w:szCs w:val="24"/>
+              <w:lang w:eastAsia="es-CO"/>
+            </w:rPr>
+          </w:pPr>
+          <w:hyperlink w:anchor="_Toc182906342" w:history="1">
+            <w:r>
+              <w:rPr>
+                <w:rStyle w:val="Hipervnculo"/>
+                <w:rFonts w:ascii="Times New Roman" w:hAnsi="Times New Roman" w:cs="Times New Roman"/>
+                <w:noProof/>
+                <w:sz w:val="24"/>
+                <w:szCs w:val="24"/>
+              </w:rPr>
+              <w:t>Descripción</w:t>
+            </w:r>
+            <w:r>
+              <w:rPr>
+                <w:rFonts w:ascii="Times New Roman" w:hAnsi="Times New Roman" w:cs="Times New Roman"/>
+                <w:noProof/>
+                <w:webHidden/>
+                <w:sz w:val="24"/>
+                <w:szCs w:val="24"/>
+              </w:rPr>
+              <w:tab/>
+            </w:r>
+            <w:r>
+              <w:rPr>
+                <w:rFonts w:ascii="Times New Roman" w:hAnsi="Times New Roman" w:cs="Times New Roman"/>
+                <w:noProof/>
+                <w:webHidden/>
+                <w:sz w:val="24"/>
+                <w:szCs w:val="24"/>
+              </w:rPr>
+              <w:fldChar w:fldCharType="begin"/>
+            </w:r>
+            <w:r>
+              <w:rPr>
+                <w:rFonts w:ascii="Times New Roman" w:hAnsi="Times New Roman" w:cs="Times New Roman"/>
+                <w:noProof/>
+                <w:webHidden/>
+                <w:sz w:val="24"/>
+                <w:szCs w:val="24"/>
+              </w:rPr>
+              <w:instrText xml:space="preserve"> PAGEREF _Toc182906342 \h </w:instrText>
+            </w:r>
+            <w:r>
+              <w:rPr>
+                <w:rFonts w:ascii="Times New Roman" w:hAnsi="Times New Roman" w:cs="Times New Roman"/>
+                <w:noProof/>
+                <w:webHidden/>
+                <w:sz w:val="24"/>
+                <w:szCs w:val="24"/>
+              </w:rPr>
+            </w:r>
+            <w:r>
+              <w:rPr>
+                <w:rFonts w:ascii="Times New Roman" w:hAnsi="Times New Roman" w:cs="Times New Roman"/>
+                <w:noProof/>
+                <w:webHidden/>
+                <w:sz w:val="24"/>
+                <w:szCs w:val="24"/>
+              </w:rPr>
+              <w:fldChar w:fldCharType="separate"/>
+            </w:r>
+            <w:r>
+              <w:rPr>
+                <w:rFonts w:ascii="Times New Roman" w:hAnsi="Times New Roman" w:cs="Times New Roman"/>
+                <w:noProof/>
+                <w:webHidden/>
+                <w:sz w:val="24"/>
+                <w:szCs w:val="24"/>
+              </w:rPr>
+              <w:t>26</w:t>
+            </w:r>
+            <w:r>
+              <w:rPr>
+                <w:rFonts w:ascii="Times New Roman" w:hAnsi="Times New Roman" w:cs="Times New Roman"/>
+                <w:noProof/>
+                <w:webHidden/>
+                <w:sz w:val="24"/>
+                <w:szCs w:val="24"/>
+              </w:rPr>
+              <w:fldChar w:fldCharType="end"/>
+            </w:r>
+          </w:hyperlink>
+        </w:p>
+        <w:p>
+          <w:pPr>
+            <w:pStyle w:val="TDC2"/>
+            <w:tabs>
+              <w:tab w:val="right" w:leader="dot" w:pos="9350"/>
+            </w:tabs>
+            <w:spacing w:after="0" w:line="360" w:lineRule="auto"/>
+            <w:rPr>
+              <w:rFonts w:ascii="Times New Roman" w:eastAsiaTheme="minorEastAsia" w:hAnsi="Times New Roman" w:cs="Times New Roman"/>
+              <w:noProof/>
+              <w:sz w:val="24"/>
+              <w:szCs w:val="24"/>
+              <w:lang w:eastAsia="es-CO"/>
+            </w:rPr>
+          </w:pPr>
+          <w:hyperlink w:anchor="_Toc182906343" w:history="1">
+            <w:r>
+              <w:rPr>
+                <w:rStyle w:val="Hipervnculo"/>
+                <w:rFonts w:ascii="Times New Roman" w:hAnsi="Times New Roman" w:cs="Times New Roman"/>
+                <w:noProof/>
+                <w:sz w:val="24"/>
+                <w:szCs w:val="24"/>
+              </w:rPr>
+              <w:t>Consultas de datos</w:t>
+            </w:r>
+            <w:r>
+              <w:rPr>
+                <w:rFonts w:ascii="Times New Roman" w:hAnsi="Times New Roman" w:cs="Times New Roman"/>
+                <w:noProof/>
+                <w:webHidden/>
+                <w:sz w:val="24"/>
+                <w:szCs w:val="24"/>
+              </w:rPr>
+              <w:tab/>
+            </w:r>
+            <w:r>
+              <w:rPr>
+                <w:rFonts w:ascii="Times New Roman" w:hAnsi="Times New Roman" w:cs="Times New Roman"/>
+                <w:noProof/>
+                <w:webHidden/>
+                <w:sz w:val="24"/>
+                <w:szCs w:val="24"/>
+              </w:rPr>
+              <w:fldChar w:fldCharType="begin"/>
+            </w:r>
+            <w:r>
+              <w:rPr>
+                <w:rFonts w:ascii="Times New Roman" w:hAnsi="Times New Roman" w:cs="Times New Roman"/>
+                <w:noProof/>
+                <w:webHidden/>
+                <w:sz w:val="24"/>
+                <w:szCs w:val="24"/>
+              </w:rPr>
+              <w:instrText xml:space="preserve"> PAGEREF _Toc182906343 \h </w:instrText>
+            </w:r>
+            <w:r>
+              <w:rPr>
+                <w:rFonts w:ascii="Times New Roman" w:hAnsi="Times New Roman" w:cs="Times New Roman"/>
+                <w:noProof/>
+                <w:webHidden/>
+                <w:sz w:val="24"/>
+                <w:szCs w:val="24"/>
+              </w:rPr>
+            </w:r>
+            <w:r>
+              <w:rPr>
+                <w:rFonts w:ascii="Times New Roman" w:hAnsi="Times New Roman" w:cs="Times New Roman"/>
+                <w:noProof/>
+                <w:webHidden/>
+                <w:sz w:val="24"/>
+                <w:szCs w:val="24"/>
+              </w:rPr>
+              <w:fldChar w:fldCharType="separate"/>
+            </w:r>
+            <w:r>
+              <w:rPr>
+                <w:rFonts w:ascii="Times New Roman" w:hAnsi="Times New Roman" w:cs="Times New Roman"/>
+                <w:noProof/>
+                <w:webHidden/>
+                <w:sz w:val="24"/>
+                <w:szCs w:val="24"/>
+              </w:rPr>
+              <w:t>27</w:t>
+            </w:r>
+            <w:r>
+              <w:rPr>
+                <w:rFonts w:ascii="Times New Roman" w:hAnsi="Times New Roman" w:cs="Times New Roman"/>
+                <w:noProof/>
+                <w:webHidden/>
+                <w:sz w:val="24"/>
+                <w:szCs w:val="24"/>
+              </w:rPr>
+              <w:fldChar w:fldCharType="end"/>
+            </w:r>
+          </w:hyperlink>
+        </w:p>
+        <w:p>
+          <w:pPr>
+            <w:pStyle w:val="TDC3"/>
+            <w:tabs>
+              <w:tab w:val="right" w:leader="dot" w:pos="9350"/>
+            </w:tabs>
+            <w:spacing w:after="0" w:line="360" w:lineRule="auto"/>
+            <w:rPr>
+              <w:rFonts w:ascii="Times New Roman" w:eastAsiaTheme="minorEastAsia" w:hAnsi="Times New Roman" w:cs="Times New Roman"/>
+              <w:noProof/>
+              <w:sz w:val="24"/>
+              <w:szCs w:val="24"/>
+              <w:lang w:eastAsia="es-CO"/>
+            </w:rPr>
+          </w:pPr>
+          <w:hyperlink w:anchor="_Toc182906344" w:history="1">
+            <w:r>
+              <w:rPr>
+                <w:rStyle w:val="Hipervnculo"/>
+                <w:rFonts w:ascii="Times New Roman" w:hAnsi="Times New Roman" w:cs="Times New Roman"/>
+                <w:noProof/>
+                <w:sz w:val="24"/>
+                <w:szCs w:val="24"/>
+              </w:rPr>
+              <w:t>Descripción</w:t>
+            </w:r>
+            <w:r>
+              <w:rPr>
+                <w:rFonts w:ascii="Times New Roman" w:hAnsi="Times New Roman" w:cs="Times New Roman"/>
+                <w:noProof/>
+                <w:webHidden/>
+                <w:sz w:val="24"/>
+                <w:szCs w:val="24"/>
+              </w:rPr>
+              <w:tab/>
+            </w:r>
+            <w:r>
+              <w:rPr>
+                <w:rFonts w:ascii="Times New Roman" w:hAnsi="Times New Roman" w:cs="Times New Roman"/>
+                <w:noProof/>
+                <w:webHidden/>
+                <w:sz w:val="24"/>
+                <w:szCs w:val="24"/>
+              </w:rPr>
+              <w:fldChar w:fldCharType="begin"/>
+            </w:r>
+            <w:r>
+              <w:rPr>
+                <w:rFonts w:ascii="Times New Roman" w:hAnsi="Times New Roman" w:cs="Times New Roman"/>
+                <w:noProof/>
+                <w:webHidden/>
+                <w:sz w:val="24"/>
+                <w:szCs w:val="24"/>
+              </w:rPr>
+              <w:instrText xml:space="preserve"> PAGEREF _Toc182906344 \h </w:instrText>
+            </w:r>
+            <w:r>
+              <w:rPr>
+                <w:rFonts w:ascii="Times New Roman" w:hAnsi="Times New Roman" w:cs="Times New Roman"/>
+                <w:noProof/>
+                <w:webHidden/>
+                <w:sz w:val="24"/>
+                <w:szCs w:val="24"/>
+              </w:rPr>
+            </w:r>
+            <w:r>
+              <w:rPr>
+                <w:rFonts w:ascii="Times New Roman" w:hAnsi="Times New Roman" w:cs="Times New Roman"/>
+                <w:noProof/>
+                <w:webHidden/>
+                <w:sz w:val="24"/>
+                <w:szCs w:val="24"/>
+              </w:rPr>
+              <w:fldChar w:fldCharType="separate"/>
+            </w:r>
+            <w:r>
+              <w:rPr>
+                <w:rFonts w:ascii="Times New Roman" w:hAnsi="Times New Roman" w:cs="Times New Roman"/>
+                <w:noProof/>
+                <w:webHidden/>
+                <w:sz w:val="24"/>
+                <w:szCs w:val="24"/>
+              </w:rPr>
+              <w:t>27</w:t>
+            </w:r>
+            <w:r>
+              <w:rPr>
+                <w:rFonts w:ascii="Times New Roman" w:hAnsi="Times New Roman" w:cs="Times New Roman"/>
+                <w:noProof/>
+                <w:webHidden/>
+                <w:sz w:val="24"/>
+                <w:szCs w:val="24"/>
+              </w:rPr>
+              <w:fldChar w:fldCharType="end"/>
+            </w:r>
+          </w:hyperlink>
+        </w:p>
+        <w:p>
+          <w:pPr>
             <w:spacing w:after="0" w:line="360" w:lineRule="auto"/>
             <w:rPr>
               <w:rFonts w:ascii="Times New Roman" w:hAnsi="Times New Roman" w:cs="Times New Roman"/>
@@ -2468,63 +2856,13 @@
         </w:rPr>
       </w:pPr>
     </w:p>
-    <w:p>
-      <w:pPr>
-        <w:spacing w:after="0" w:line="360" w:lineRule="auto"/>
-        <w:rPr>
-          <w:rFonts w:ascii="Times New Roman" w:hAnsi="Times New Roman" w:cs="Times New Roman"/>
-          <w:b/>
-          <w:sz w:val="24"/>
-        </w:rPr>
-      </w:pPr>
-    </w:p>
-    <w:p>
-      <w:pPr>
-        <w:spacing w:after="0" w:line="360" w:lineRule="auto"/>
-        <w:rPr>
-          <w:rFonts w:ascii="Times New Roman" w:hAnsi="Times New Roman" w:cs="Times New Roman"/>
-          <w:b/>
-          <w:sz w:val="24"/>
-        </w:rPr>
-      </w:pPr>
-    </w:p>
-    <w:p>
-      <w:pPr>
-        <w:spacing w:after="0" w:line="360" w:lineRule="auto"/>
-        <w:rPr>
-          <w:rFonts w:ascii="Times New Roman" w:hAnsi="Times New Roman" w:cs="Times New Roman"/>
-          <w:b/>
-          <w:sz w:val="24"/>
-        </w:rPr>
-      </w:pPr>
-    </w:p>
-    <w:p>
-      <w:pPr>
-        <w:spacing w:after="0" w:line="360" w:lineRule="auto"/>
-        <w:rPr>
-          <w:rFonts w:ascii="Times New Roman" w:hAnsi="Times New Roman" w:cs="Times New Roman"/>
-          <w:b/>
-          <w:sz w:val="24"/>
-        </w:rPr>
-      </w:pPr>
-    </w:p>
+    <w:p/>
+    <w:p/>
     <w:p>
       <w:pPr>
         <w:pStyle w:val="Ttulo1"/>
-        <w:jc w:val="left"/>
-        <w:rPr>
-          <w:rFonts w:eastAsiaTheme="minorHAnsi" w:cs="Times New Roman"/>
-          <w:sz w:val="24"/>
-          <w:szCs w:val="22"/>
-        </w:rPr>
-      </w:pPr>
-      <w:bookmarkStart w:id="0" w:name="_Toc182441756"/>
-    </w:p>
-    <w:p/>
-    <w:p>
-      <w:pPr>
-        <w:pStyle w:val="Ttulo1"/>
-      </w:pPr>
+      </w:pPr>
+      <w:bookmarkStart w:id="0" w:name="_Toc182906321"/>
       <w:r>
         <w:lastRenderedPageBreak/>
         <w:t>INTRODUCCIÓN</w:t>
@@ -2779,7 +3117,7 @@
       <w:pPr>
         <w:pStyle w:val="Ttulo1"/>
       </w:pPr>
-      <w:bookmarkStart w:id="1" w:name="_Toc182441757"/>
+      <w:bookmarkStart w:id="1" w:name="_Toc182906322"/>
       <w:r>
         <w:lastRenderedPageBreak/>
         <w:t>Caso de Estudio</w:t>
@@ -3273,7 +3611,7 @@
       <w:pPr>
         <w:pStyle w:val="Ttulo1"/>
       </w:pPr>
-      <w:bookmarkStart w:id="2" w:name="_Toc182441758"/>
+      <w:bookmarkStart w:id="2" w:name="_Toc182906323"/>
       <w:r>
         <w:lastRenderedPageBreak/>
         <w:t>Planificación</w:t>
@@ -3297,7 +3635,7 @@
       <w:pPr>
         <w:pStyle w:val="Ttulo2"/>
       </w:pPr>
-      <w:bookmarkStart w:id="3" w:name="_Toc182441759"/>
+      <w:bookmarkStart w:id="3" w:name="_Toc182906324"/>
       <w:r>
         <w:t>Construcción del Modelo Conceptual</w:t>
       </w:r>
@@ -4059,7 +4397,7 @@
       <w:pPr>
         <w:pStyle w:val="Ttulo3"/>
       </w:pPr>
-      <w:bookmarkStart w:id="4" w:name="_Toc182441760"/>
+      <w:bookmarkStart w:id="4" w:name="_Toc182906325"/>
       <w:r>
         <w:t>Descripción</w:t>
       </w:r>
@@ -6266,7 +6604,7 @@
       <w:pPr>
         <w:pStyle w:val="Ttulo3"/>
       </w:pPr>
-      <w:bookmarkStart w:id="6" w:name="_Toc182441761"/>
+      <w:bookmarkStart w:id="6" w:name="_Toc182906326"/>
       <w:r>
         <w:t>Gráfica</w:t>
       </w:r>
@@ -6366,7 +6704,7 @@
       <w:pPr>
         <w:pStyle w:val="Ttulo2"/>
       </w:pPr>
-      <w:bookmarkStart w:id="7" w:name="_Toc182441762"/>
+      <w:bookmarkStart w:id="7" w:name="_Toc182906327"/>
       <w:r>
         <w:t>Construcción del Modelo Lógico</w:t>
       </w:r>
@@ -6443,7 +6781,7 @@
       <w:pPr>
         <w:pStyle w:val="Ttulo3"/>
       </w:pPr>
-      <w:bookmarkStart w:id="8" w:name="_Toc182441763"/>
+      <w:bookmarkStart w:id="8" w:name="_Toc182906328"/>
       <w:r>
         <w:lastRenderedPageBreak/>
         <w:t>Descripción</w:t>
@@ -8491,7 +8829,7 @@
       <w:pPr>
         <w:pStyle w:val="Ttulo3"/>
       </w:pPr>
-      <w:bookmarkStart w:id="9" w:name="_Toc182441764"/>
+      <w:bookmarkStart w:id="9" w:name="_Toc182906329"/>
       <w:r>
         <w:rPr>
           <w:rFonts w:cs="Times New Roman"/>
@@ -8683,7 +9021,7 @@
       <w:pPr>
         <w:pStyle w:val="Ttulo2"/>
       </w:pPr>
-      <w:bookmarkStart w:id="10" w:name="_Toc182441765"/>
+      <w:bookmarkStart w:id="10" w:name="_Toc182906330"/>
       <w:r>
         <w:lastRenderedPageBreak/>
         <w:t>Normalización del Modelo Lógico</w:t>
@@ -8745,7 +9083,7 @@
         <w:pStyle w:val="Ttulo3"/>
         <w:spacing w:line="360" w:lineRule="auto"/>
       </w:pPr>
-      <w:bookmarkStart w:id="11" w:name="_Toc182441766"/>
+      <w:bookmarkStart w:id="11" w:name="_Toc182906331"/>
       <w:r>
         <w:t>Primera Forma Normal (1FN)</w:t>
       </w:r>
@@ -9616,7 +9954,7 @@
         <w:pStyle w:val="Ttulo3"/>
         <w:spacing w:line="360" w:lineRule="auto"/>
       </w:pPr>
-      <w:bookmarkStart w:id="12" w:name="_Toc182441767"/>
+      <w:bookmarkStart w:id="12" w:name="_Toc182906332"/>
       <w:r>
         <w:lastRenderedPageBreak/>
         <w:t>Segunda Forma Normal (2</w:t>
@@ -10458,7 +10796,7 @@
         <w:pStyle w:val="Ttulo3"/>
         <w:spacing w:line="360" w:lineRule="auto"/>
       </w:pPr>
-      <w:bookmarkStart w:id="13" w:name="_Toc182441768"/>
+      <w:bookmarkStart w:id="13" w:name="_Toc182906333"/>
       <w:r>
         <w:t>Tercer Forma Normal (3</w:t>
       </w:r>
@@ -11471,7 +11809,7 @@
         <w:pStyle w:val="Ttulo2"/>
         <w:spacing w:line="360" w:lineRule="auto"/>
       </w:pPr>
-      <w:bookmarkStart w:id="14" w:name="_Toc182441769"/>
+      <w:bookmarkStart w:id="14" w:name="_Toc182906334"/>
       <w:r>
         <w:t xml:space="preserve">Construcción del Modelo </w:t>
       </w:r>
@@ -11523,7 +11861,7 @@
         <w:pStyle w:val="Ttulo3"/>
         <w:spacing w:line="360" w:lineRule="auto"/>
       </w:pPr>
-      <w:bookmarkStart w:id="15" w:name="_Toc182441770"/>
+      <w:bookmarkStart w:id="15" w:name="_Toc182906335"/>
       <w:r>
         <w:t>Descripción</w:t>
       </w:r>
@@ -11574,7 +11912,7 @@
       <w:pPr>
         <w:pStyle w:val="Ttulo3"/>
       </w:pPr>
-      <w:bookmarkStart w:id="16" w:name="_Toc182441771"/>
+      <w:bookmarkStart w:id="16" w:name="_Toc182906336"/>
       <w:r>
         <w:t>Creación de las tablas:</w:t>
       </w:r>
@@ -11790,7 +12128,21 @@
           <w:rFonts w:ascii="Times New Roman" w:hAnsi="Times New Roman" w:cs="Times New Roman"/>
           <w:sz w:val="24"/>
         </w:rPr>
-        <w:t>Para poder trabajar sobre la BBDD anteriormente creada, utilizo el siguiente comando:</w:t>
+        <w:t xml:space="preserve">Para poder trabajar sobre la BBDD </w:t>
+      </w:r>
+      <w:r>
+        <w:rPr>
+          <w:rFonts w:ascii="Times New Roman" w:hAnsi="Times New Roman" w:cs="Times New Roman"/>
+          <w:sz w:val="24"/>
+        </w:rPr>
+        <w:t>anteriormente creada, utilizó</w:t>
+      </w:r>
+      <w:r>
+        <w:rPr>
+          <w:rFonts w:ascii="Times New Roman" w:hAnsi="Times New Roman" w:cs="Times New Roman"/>
+          <w:sz w:val="24"/>
+        </w:rPr>
+        <w:t xml:space="preserve"> el siguiente comando:</w:t>
       </w:r>
     </w:p>
     <w:p>
@@ -13195,7 +13547,7 @@
         <w:pStyle w:val="Ttulo2"/>
         <w:spacing w:line="360" w:lineRule="auto"/>
       </w:pPr>
-      <w:bookmarkStart w:id="17" w:name="_Toc182441772"/>
+      <w:bookmarkStart w:id="17" w:name="_Toc182906337"/>
       <w:r>
         <w:t>Construcción del Diagrama UML</w:t>
       </w:r>
@@ -13341,7 +13693,7 @@
         <w:pStyle w:val="Ttulo3"/>
         <w:spacing w:line="360" w:lineRule="auto"/>
       </w:pPr>
-      <w:bookmarkStart w:id="18" w:name="_Toc182441773"/>
+      <w:bookmarkStart w:id="18" w:name="_Toc182906338"/>
       <w:r>
         <w:t>Descripción</w:t>
       </w:r>
@@ -13450,7 +13802,7 @@
       <w:pPr>
         <w:pStyle w:val="Ttulo3"/>
       </w:pPr>
-      <w:bookmarkStart w:id="19" w:name="_Toc182441774"/>
+      <w:bookmarkStart w:id="19" w:name="_Toc182906339"/>
       <w:r>
         <w:lastRenderedPageBreak/>
         <w:t>Tablas - Diagrama UML:</w:t>
@@ -15227,7 +15579,7 @@
       <w:pPr>
         <w:pStyle w:val="Ttulo3"/>
       </w:pPr>
-      <w:bookmarkStart w:id="20" w:name="_Toc182441775"/>
+      <w:bookmarkStart w:id="20" w:name="_Toc182906340"/>
       <w:r>
         <w:t>Gráfica</w:t>
       </w:r>
@@ -15279,6 +15631,8 @@
           <w:szCs w:val="24"/>
         </w:rPr>
       </w:pPr>
+      <w:bookmarkStart w:id="21" w:name="_GoBack"/>
+      <w:bookmarkEnd w:id="21"/>
     </w:p>
     <w:p>
       <w:pPr>
@@ -15383,10 +15737,12 @@
         <w:pStyle w:val="Ttulo2"/>
         <w:spacing w:line="360" w:lineRule="auto"/>
       </w:pPr>
+      <w:bookmarkStart w:id="22" w:name="_Toc182906341"/>
       <w:r>
         <w:lastRenderedPageBreak/>
         <w:t>Inserciones de datos</w:t>
       </w:r>
+      <w:bookmarkEnd w:id="22"/>
     </w:p>
     <w:p>
       <w:pPr>
@@ -15632,9 +15988,11 @@
         <w:pStyle w:val="Ttulo3"/>
         <w:spacing w:line="360" w:lineRule="auto"/>
       </w:pPr>
+      <w:bookmarkStart w:id="23" w:name="_Toc182906342"/>
       <w:r>
         <w:t>Descripción</w:t>
       </w:r>
+      <w:bookmarkEnd w:id="23"/>
     </w:p>
     <w:p>
       <w:pPr>
@@ -16449,9 +16807,11 @@
         <w:pStyle w:val="Ttulo2"/>
         <w:spacing w:line="360" w:lineRule="auto"/>
       </w:pPr>
+      <w:bookmarkStart w:id="24" w:name="_Toc182906343"/>
       <w:r>
         <w:t>Consultas de datos</w:t>
       </w:r>
+      <w:bookmarkEnd w:id="24"/>
     </w:p>
     <w:p>
       <w:pPr>
@@ -16547,9 +16907,11 @@
         <w:pStyle w:val="Ttulo3"/>
         <w:spacing w:line="360" w:lineRule="auto"/>
       </w:pPr>
+      <w:bookmarkStart w:id="25" w:name="_Toc182906344"/>
       <w:r>
         <w:t>Descripción</w:t>
       </w:r>
+      <w:bookmarkEnd w:id="25"/>
     </w:p>
     <w:p>
       <w:pPr>
@@ -17552,8 +17914,6 @@
           <w:szCs w:val="24"/>
         </w:rPr>
       </w:pPr>
-      <w:bookmarkStart w:id="21" w:name="_GoBack"/>
-      <w:bookmarkEnd w:id="21"/>
       <w:r>
         <w:rPr>
           <w:noProof/>
@@ -23077,7 +23437,7 @@
 </file>
 
 <file path=customXml/itemProps1.xml><?xml version="1.0" encoding="utf-8"?>
-<ds:datastoreItem xmlns:ds="http://schemas.openxmlformats.org/officeDocument/2006/customXml" ds:itemID="{F3A8F597-9CDD-4AD7-B2F6-3A47AFD4E255}">
+<ds:datastoreItem xmlns:ds="http://schemas.openxmlformats.org/officeDocument/2006/customXml" ds:itemID="{775CEC9D-C174-4D60-980F-12504671A83D}">
   <ds:schemaRefs>
     <ds:schemaRef ds:uri="http://schemas.openxmlformats.org/officeDocument/2006/bibliography"/>
   </ds:schemaRefs>

</xml_diff>